<commit_message>
Updated regression test procedure Changed tab labels
</commit_message>
<xml_diff>
--- a/test/ubc/cs/cpsc310/rackbuddy/Regression test/Test favorite bike rack operations.docx
+++ b/test/ubc/cs/cpsc310/rackbuddy/Regression test/Test favorite bike rack operations.docx
@@ -634,19 +634,7 @@
               <w:rPr>
                 <w:b w:val="0"/>
               </w:rPr>
-              <w:t xml:space="preserve">The selected bike rack location </w:t>
-            </w:r>
-            <w:r>
-              <w:rPr>
-                <w:b w:val="0"/>
-              </w:rPr>
-              <w:t>was not</w:t>
-            </w:r>
-            <w:r>
-              <w:rPr>
-                <w:b w:val="0"/>
-              </w:rPr>
-              <w:t xml:space="preserve"> added successfully to that user’s list of favorite bike rack locations.</w:t>
+              <w:t>The selected bike rack location was not added successfully to that user’s list of favorite bike rack locations.</w:t>
             </w:r>
           </w:p>
           <w:p>
@@ -823,13 +811,7 @@
               <w:rPr>
                 <w:b w:val="0"/>
               </w:rPr>
-              <w:t>Each</w:t>
-            </w:r>
-            <w:r>
-              <w:rPr>
-                <w:b w:val="0"/>
-              </w:rPr>
-              <w:t xml:space="preserve"> selected bike rack location is added successfully to that user’s list of favorite bike rack locations.</w:t>
+              <w:t>Each selected bike rack location is added successfully to that user’s list of favorite bike rack locations.</w:t>
             </w:r>
           </w:p>
           <w:p>
@@ -1864,21 +1846,7 @@
               <w:rPr>
                 <w:b w:val="0"/>
               </w:rPr>
-              <w:t xml:space="preserve">This confirms that each favorite bike rack locations </w:t>
-            </w:r>
-            <w:proofErr w:type="gramStart"/>
-            <w:r>
-              <w:rPr>
-                <w:b w:val="0"/>
-              </w:rPr>
-              <w:t>has</w:t>
-            </w:r>
-            <w:proofErr w:type="gramEnd"/>
-            <w:r>
-              <w:rPr>
-                <w:b w:val="0"/>
-              </w:rPr>
-              <w:t xml:space="preserve"> been removed from the user’s list of favorite bike rack locations.</w:t>
+              <w:t>This confirms that each favorite bike rack locations has been removed from the user’s list of favorite bike rack locations.</w:t>
             </w:r>
           </w:p>
         </w:tc>
@@ -1904,17 +1872,133 @@
         </w:trPr>
         <w:tc>
           <w:tcPr>
-            <w:tcW w:w="9576" w:type="dxa"/>
-            <w:gridSpan w:val="5"/>
-            <w:shd w:val="clear" w:color="auto" w:fill="BFBFBF" w:themeFill="background1" w:themeFillShade="BF"/>
-          </w:tcPr>
-          <w:p>
-            <w:pPr>
-              <w:pStyle w:val="TestTableHeader"/>
-            </w:pPr>
-            <w:r>
-              <w:t>Test paging control</w:t>
-            </w:r>
+            <w:tcW w:w="817" w:type="dxa"/>
+            <w:gridSpan w:val="2"/>
+            <w:shd w:val="clear" w:color="auto" w:fill="auto"/>
+          </w:tcPr>
+          <w:p>
+            <w:pPr>
+              <w:pStyle w:val="TestTableHeader"/>
+              <w:numPr>
+                <w:ilvl w:val="0"/>
+                <w:numId w:val="2"/>
+              </w:numPr>
+              <w:rPr>
+                <w:b w:val="0"/>
+              </w:rPr>
+            </w:pPr>
+          </w:p>
+        </w:tc>
+        <w:tc>
+          <w:tcPr>
+            <w:tcW w:w="2986" w:type="dxa"/>
+            <w:shd w:val="clear" w:color="auto" w:fill="auto"/>
+          </w:tcPr>
+          <w:p>
+            <w:pPr>
+              <w:pStyle w:val="TestTableHeader"/>
+              <w:jc w:val="left"/>
+              <w:rPr>
+                <w:b w:val="0"/>
+              </w:rPr>
+            </w:pPr>
+            <w:r>
+              <w:rPr>
+                <w:b w:val="0"/>
+              </w:rPr>
+              <w:t>Click on the checkbox that correspond to:</w:t>
+            </w:r>
+          </w:p>
+          <w:p>
+            <w:pPr>
+              <w:pStyle w:val="TestTableHeader"/>
+              <w:jc w:val="left"/>
+              <w:rPr>
+                <w:b w:val="0"/>
+              </w:rPr>
+            </w:pPr>
+            <w:r>
+              <w:rPr>
+                <w:b w:val="0"/>
+              </w:rPr>
+              <w:t>Toggle to display favorite markers on map</w:t>
+            </w:r>
+          </w:p>
+        </w:tc>
+        <w:tc>
+          <w:tcPr>
+            <w:tcW w:w="5257" w:type="dxa"/>
+            <w:shd w:val="clear" w:color="auto" w:fill="auto"/>
+          </w:tcPr>
+          <w:p>
+            <w:pPr>
+              <w:pStyle w:val="TestTableHeader"/>
+              <w:jc w:val="left"/>
+              <w:rPr>
+                <w:b w:val="0"/>
+              </w:rPr>
+            </w:pPr>
+            <w:r>
+              <w:rPr>
+                <w:b w:val="0"/>
+              </w:rPr>
+              <w:t>No markers are displayed on the map.</w:t>
+            </w:r>
+          </w:p>
+          <w:p>
+            <w:pPr>
+              <w:pStyle w:val="TestTableHeader"/>
+              <w:jc w:val="left"/>
+              <w:rPr>
+                <w:b w:val="0"/>
+              </w:rPr>
+            </w:pPr>
+          </w:p>
+          <w:p>
+            <w:pPr>
+              <w:pStyle w:val="TestTableHeader"/>
+              <w:jc w:val="left"/>
+              <w:rPr>
+                <w:b w:val="0"/>
+              </w:rPr>
+            </w:pPr>
+            <w:r>
+              <w:rPr>
+                <w:b w:val="0"/>
+              </w:rPr>
+              <w:t>A Chrome modal dialog box with a message:</w:t>
+            </w:r>
+          </w:p>
+          <w:p>
+            <w:pPr>
+              <w:pStyle w:val="TestTableHeader"/>
+              <w:jc w:val="left"/>
+              <w:rPr>
+                <w:b w:val="0"/>
+              </w:rPr>
+            </w:pPr>
+            <w:r>
+              <w:rPr>
+                <w:b w:val="0"/>
+              </w:rPr>
+              <w:t>No favorite bike rack markers to be displayed...</w:t>
+            </w:r>
+            <w:bookmarkStart w:id="0" w:name="_GoBack"/>
+            <w:bookmarkEnd w:id="0"/>
+          </w:p>
+        </w:tc>
+        <w:tc>
+          <w:tcPr>
+            <w:tcW w:w="516" w:type="dxa"/>
+            <w:shd w:val="clear" w:color="auto" w:fill="auto"/>
+          </w:tcPr>
+          <w:p>
+            <w:pPr>
+              <w:pStyle w:val="TestTableHeader"/>
+              <w:rPr>
+                <w:b w:val="0"/>
+              </w:rPr>
+            </w:pPr>
           </w:p>
         </w:tc>
       </w:tr>
@@ -1925,6 +2009,27 @@
         </w:trPr>
         <w:tc>
           <w:tcPr>
+            <w:tcW w:w="9576" w:type="dxa"/>
+            <w:gridSpan w:val="5"/>
+            <w:shd w:val="clear" w:color="auto" w:fill="BFBFBF" w:themeFill="background1" w:themeFillShade="BF"/>
+          </w:tcPr>
+          <w:p>
+            <w:pPr>
+              <w:pStyle w:val="TestTableHeader"/>
+            </w:pPr>
+            <w:r>
+              <w:t>Test paging control</w:t>
+            </w:r>
+          </w:p>
+        </w:tc>
+      </w:tr>
+      <w:tr>
+        <w:trPr>
+          <w:cantSplit/>
+          <w:tblHeader/>
+        </w:trPr>
+        <w:tc>
+          <w:tcPr>
             <w:tcW w:w="817" w:type="dxa"/>
             <w:gridSpan w:val="2"/>
             <w:shd w:val="clear" w:color="auto" w:fill="auto"/>
@@ -1959,31 +2064,7 @@
               <w:rPr>
                 <w:b w:val="0"/>
               </w:rPr>
-              <w:t xml:space="preserve">Ensure that you are on the tab that displays all the </w:t>
-            </w:r>
-            <w:r>
-              <w:rPr>
-                <w:b w:val="0"/>
-              </w:rPr>
-              <w:t xml:space="preserve">official </w:t>
-            </w:r>
-            <w:r>
-              <w:rPr>
-                <w:b w:val="0"/>
-              </w:rPr>
-              <w:t>bike rack locations</w:t>
-            </w:r>
-            <w:r>
-              <w:rPr>
-                <w:b w:val="0"/>
-              </w:rPr>
-              <w:t xml:space="preserve"> in the city of Vancouver</w:t>
-            </w:r>
-            <w:r>
-              <w:rPr>
-                <w:b w:val="0"/>
-              </w:rPr>
-              <w:t>.</w:t>
+              <w:t>Ensure that you are on the tab that displays all the official bike rack locations in the city of Vancouver.</w:t>
             </w:r>
           </w:p>
           <w:p>
@@ -2093,10 +2174,7 @@
         </w:tc>
       </w:tr>
     </w:tbl>
-    <w:p>
-      <w:bookmarkStart w:id="0" w:name="_GoBack"/>
-      <w:bookmarkEnd w:id="0"/>
-    </w:p>
+    <w:p/>
     <w:sectPr>
       <w:headerReference w:type="default" r:id="rId10"/>
       <w:headerReference w:type="first" r:id="rId11"/>
@@ -3146,6 +3224,7 @@
     <w:rsid w:val="00410855"/>
     <w:rsid w:val="00467EAA"/>
     <w:rsid w:val="00814378"/>
+    <w:rsid w:val="00854150"/>
     <w:rsid w:val="00D12476"/>
     <w:rsid w:val="00E34FBB"/>
     <w:rsid w:val="00EC16C2"/>
@@ -3855,7 +3934,7 @@
 </file>
 
 <file path=customXml/itemProps1.xml><?xml version="1.0" encoding="utf-8"?>
-<ds:datastoreItem xmlns:ds="http://schemas.openxmlformats.org/officeDocument/2006/customXml" ds:itemID="{C67715D1-7C78-484F-AEE5-57810139553F}">
+<ds:datastoreItem xmlns:ds="http://schemas.openxmlformats.org/officeDocument/2006/customXml" ds:itemID="{2E107DBA-0529-45EE-A314-E2B71325DFE4}">
   <ds:schemaRefs>
     <ds:schemaRef ds:uri="http://schemas.openxmlformats.org/officeDocument/2006/bibliography"/>
   </ds:schemaRefs>

</xml_diff>